<commit_message>
adicionando o modal como-jogar
</commit_message>
<xml_diff>
--- a/projeto.docx
+++ b/projeto.docx
@@ -123,6 +123,97 @@
       <w:pPr>
         <w:pStyle w:val="PargrafodaLista"/>
         <w:numPr>
+          <w:ilvl w:val="3"/>
+          <w:numId w:val="1"/>
+        </w:numPr>
+        <w:rPr>
+          <w:sz w:val="24"/>
+          <w:szCs w:val="24"/>
+        </w:rPr>
+      </w:pPr>
+      <w:r>
+        <w:rPr>
+          <w:sz w:val="24"/>
+          <w:szCs w:val="24"/>
+        </w:rPr>
+        <w:t>Fácil</w:t>
+      </w:r>
+    </w:p>
+    <w:p>
+      <w:pPr>
+        <w:pStyle w:val="PargrafodaLista"/>
+        <w:numPr>
+          <w:ilvl w:val="3"/>
+          <w:numId w:val="1"/>
+        </w:numPr>
+        <w:rPr>
+          <w:sz w:val="24"/>
+          <w:szCs w:val="24"/>
+        </w:rPr>
+      </w:pPr>
+      <w:r>
+        <w:rPr>
+          <w:sz w:val="24"/>
+          <w:szCs w:val="24"/>
+        </w:rPr>
+        <w:t>Médio</w:t>
+      </w:r>
+    </w:p>
+    <w:p>
+      <w:pPr>
+        <w:pStyle w:val="PargrafodaLista"/>
+        <w:numPr>
+          <w:ilvl w:val="3"/>
+          <w:numId w:val="1"/>
+        </w:numPr>
+        <w:rPr>
+          <w:sz w:val="24"/>
+          <w:szCs w:val="24"/>
+        </w:rPr>
+      </w:pPr>
+      <w:proofErr w:type="spellStart"/>
+      <w:r>
+        <w:rPr>
+          <w:sz w:val="24"/>
+          <w:szCs w:val="24"/>
+        </w:rPr>
+        <w:t>Dificil</w:t>
+      </w:r>
+      <w:proofErr w:type="spellEnd"/>
+    </w:p>
+    <w:p>
+      <w:pPr>
+        <w:pStyle w:val="PargrafodaLista"/>
+        <w:numPr>
+          <w:ilvl w:val="3"/>
+          <w:numId w:val="1"/>
+        </w:numPr>
+        <w:rPr>
+          <w:sz w:val="24"/>
+          <w:szCs w:val="24"/>
+        </w:rPr>
+      </w:pPr>
+      <w:r>
+        <w:rPr>
+          <w:sz w:val="24"/>
+          <w:szCs w:val="24"/>
+        </w:rPr>
+        <w:t xml:space="preserve">Muito </w:t>
+      </w:r>
+      <w:proofErr w:type="spellStart"/>
+      <w:r>
+        <w:rPr>
+          <w:sz w:val="24"/>
+          <w:szCs w:val="24"/>
+        </w:rPr>
+        <w:t>Dificil</w:t>
+      </w:r>
+      <w:proofErr w:type="spellEnd"/>
+    </w:p>
+    <w:p>
+      <w:pPr>
+        <w:pStyle w:val="PargrafodaLista"/>
+        <w:numPr>
           <w:ilvl w:val="2"/>
           <w:numId w:val="1"/>
         </w:numPr>
@@ -143,6 +234,100 @@
       <w:pPr>
         <w:pStyle w:val="PargrafodaLista"/>
         <w:numPr>
+          <w:ilvl w:val="3"/>
+          <w:numId w:val="1"/>
+        </w:numPr>
+        <w:rPr>
+          <w:sz w:val="24"/>
+          <w:szCs w:val="24"/>
+        </w:rPr>
+      </w:pPr>
+      <w:r>
+        <w:rPr>
+          <w:sz w:val="24"/>
+          <w:szCs w:val="24"/>
+        </w:rPr>
+        <w:t>A cada rodada, uma palavra secreta é sorteada.</w:t>
+      </w:r>
+    </w:p>
+    <w:p>
+      <w:pPr>
+        <w:pStyle w:val="PargrafodaLista"/>
+        <w:numPr>
+          <w:ilvl w:val="3"/>
+          <w:numId w:val="1"/>
+        </w:numPr>
+        <w:rPr>
+          <w:sz w:val="24"/>
+          <w:szCs w:val="24"/>
+        </w:rPr>
+      </w:pPr>
+      <w:r>
+        <w:rPr>
+          <w:sz w:val="24"/>
+          <w:szCs w:val="24"/>
+        </w:rPr>
+        <w:t xml:space="preserve">Para descobrir qual é a palavra, você deve sugerir letras </w:t>
+      </w:r>
+      <w:r>
+        <w:rPr>
+          <w:sz w:val="24"/>
+          <w:szCs w:val="24"/>
+        </w:rPr>
+        <w:t>para conferir se aquela letra faz parte da palavra</w:t>
+      </w:r>
+    </w:p>
+    <w:p>
+      <w:pPr>
+        <w:pStyle w:val="PargrafodaLista"/>
+        <w:numPr>
+          <w:ilvl w:val="3"/>
+          <w:numId w:val="1"/>
+        </w:numPr>
+        <w:rPr>
+          <w:sz w:val="24"/>
+          <w:szCs w:val="24"/>
+        </w:rPr>
+      </w:pPr>
+      <w:r>
+        <w:rPr>
+          <w:sz w:val="24"/>
+          <w:szCs w:val="24"/>
+        </w:rPr>
+        <w:t>Caso você acerte, aquela letra é inserida exatamente na posição que deve</w:t>
+      </w:r>
+      <w:r>
+        <w:rPr>
+          <w:sz w:val="24"/>
+          <w:szCs w:val="24"/>
+        </w:rPr>
+        <w:t xml:space="preserve"> estar</w:t>
+      </w:r>
+    </w:p>
+    <w:p>
+      <w:pPr>
+        <w:pStyle w:val="PargrafodaLista"/>
+        <w:numPr>
+          <w:ilvl w:val="3"/>
+          <w:numId w:val="1"/>
+        </w:numPr>
+        <w:rPr>
+          <w:sz w:val="24"/>
+          <w:szCs w:val="24"/>
+        </w:rPr>
+      </w:pPr>
+      <w:r>
+        <w:rPr>
+          <w:sz w:val="24"/>
+          <w:szCs w:val="24"/>
+        </w:rPr>
+        <w:t>Caso você erre, aquela letra é desabilitada e você cria uma parte do corpo de um boneco. Quando esse boneco estiver completamente desenhado, você perde.</w:t>
+      </w:r>
+    </w:p>
+    <w:p>
+      <w:pPr>
+        <w:pStyle w:val="PargrafodaLista"/>
+        <w:numPr>
           <w:ilvl w:val="2"/>
           <w:numId w:val="1"/>
         </w:numPr>
@@ -158,6 +343,88 @@
         </w:rPr>
         <w:t>CONTATO</w:t>
       </w:r>
+    </w:p>
+    <w:p>
+      <w:pPr>
+        <w:pStyle w:val="PargrafodaLista"/>
+        <w:numPr>
+          <w:ilvl w:val="3"/>
+          <w:numId w:val="1"/>
+        </w:numPr>
+        <w:rPr>
+          <w:sz w:val="24"/>
+          <w:szCs w:val="24"/>
+        </w:rPr>
+      </w:pPr>
+      <w:r>
+        <w:rPr>
+          <w:sz w:val="24"/>
+          <w:szCs w:val="24"/>
+        </w:rPr>
+        <w:t xml:space="preserve">Insira seu </w:t>
+      </w:r>
+      <w:proofErr w:type="spellStart"/>
+      <w:r>
+        <w:rPr>
+          <w:sz w:val="24"/>
+          <w:szCs w:val="24"/>
+        </w:rPr>
+        <w:t>email</w:t>
+      </w:r>
+      <w:proofErr w:type="spellEnd"/>
+    </w:p>
+    <w:p>
+      <w:pPr>
+        <w:pStyle w:val="PargrafodaLista"/>
+        <w:numPr>
+          <w:ilvl w:val="3"/>
+          <w:numId w:val="1"/>
+        </w:numPr>
+        <w:rPr>
+          <w:sz w:val="24"/>
+          <w:szCs w:val="24"/>
+        </w:rPr>
+      </w:pPr>
+      <w:r>
+        <w:rPr>
+          <w:sz w:val="24"/>
+          <w:szCs w:val="24"/>
+        </w:rPr>
+        <w:t>Insira sua mensagem</w:t>
+      </w:r>
+    </w:p>
+    <w:p>
+      <w:pPr>
+        <w:pStyle w:val="PargrafodaLista"/>
+        <w:numPr>
+          <w:ilvl w:val="2"/>
+          <w:numId w:val="1"/>
+        </w:numPr>
+        <w:rPr>
+          <w:sz w:val="24"/>
+          <w:szCs w:val="24"/>
+        </w:rPr>
+      </w:pPr>
+      <w:r>
+        <w:rPr>
+          <w:sz w:val="24"/>
+          <w:szCs w:val="24"/>
+        </w:rPr>
+        <w:t>Configurações</w:t>
+      </w:r>
+    </w:p>
+    <w:p>
+      <w:pPr>
+        <w:pStyle w:val="PargrafodaLista"/>
+        <w:numPr>
+          <w:ilvl w:val="3"/>
+          <w:numId w:val="1"/>
+        </w:numPr>
+        <w:rPr>
+          <w:sz w:val="24"/>
+          <w:szCs w:val="24"/>
+        </w:rPr>
+      </w:pPr>
     </w:p>
     <w:p>
       <w:pPr>
@@ -471,7 +738,7 @@
         <w:rFonts w:ascii="Wingdings" w:hAnsi="Wingdings" w:hint="default"/>
       </w:rPr>
     </w:lvl>
-    <w:lvl w:ilvl="3" w:tplc="04160001" w:tentative="1">
+    <w:lvl w:ilvl="3" w:tplc="04160001">
       <w:start w:val="1"/>
       <w:numFmt w:val="bullet"/>
       <w:lvlText w:val=""/>

</xml_diff>